<commit_message>
Aleksandar: Dodata 4. Faza projekta i sitne izmene
</commit_message>
<xml_diff>
--- a/Faza2/SSU dokumenti/THE BOYS SSU Kupovina i naručivanje proizvoda.docx
+++ b/Faza2/SSU dokumenti/THE BOYS SSU Kupovina i naručivanje proizvoda.docx
@@ -3738,17 +3738,15 @@
       </w:r>
       <w:proofErr w:type="spellStart"/>
       <w:r>
-        <w:t>svoju</w:t>
-      </w:r>
-      <w:proofErr w:type="spellEnd"/>
-      <w:r>
-        <w:t xml:space="preserve"> </w:t>
-      </w:r>
-      <w:proofErr w:type="spellStart"/>
-      <w:r>
-        <w:t>opštinu</w:t>
-      </w:r>
-      <w:proofErr w:type="spellEnd"/>
+        <w:t>svoj</w:t>
+      </w:r>
+      <w:r>
+        <w:t>e</w:t>
+      </w:r>
+      <w:proofErr w:type="spellEnd"/>
+      <w:r>
+        <w:t xml:space="preserve"> mesto</w:t>
+      </w:r>
     </w:p>
     <w:p>
       <w:pPr>
@@ -4224,19 +4222,14 @@
       </w:r>
       <w:proofErr w:type="spellStart"/>
       <w:r>
-        <w:t>svoju</w:t>
-      </w:r>
-      <w:proofErr w:type="spellEnd"/>
-      <w:r>
-        <w:t xml:space="preserve"> </w:t>
-      </w:r>
-      <w:proofErr w:type="spellStart"/>
-      <w:r>
-        <w:t>opštinu</w:t>
-      </w:r>
-      <w:proofErr w:type="spellEnd"/>
-      <w:r>
-        <w:t xml:space="preserve">   </w:t>
+        <w:t>svoj</w:t>
+      </w:r>
+      <w:r>
+        <w:t>e</w:t>
+      </w:r>
+      <w:proofErr w:type="spellEnd"/>
+      <w:r>
+        <w:t xml:space="preserve"> mesto</w:t>
       </w:r>
       <w:r>
         <w:br/>

</xml_diff>